<commit_message>
added functionality for list dropdown menu down and up arrows as well added styles for list items and for buttons. I just began to add the Modal functionality, so far I have only added event listeners for focusing and unfocusing on the Modal
</commit_message>
<xml_diff>
--- a/react/todo-with-dropdown-button/Notes-for-project.docx
+++ b/react/todo-with-dropdown-button/Notes-for-project.docx
@@ -79,12 +79,31 @@
         </w:numPr>
       </w:pPr>
       <w:r>
-        <w:t>Styling</w:t>
-      </w:r>
-      <w:bookmarkStart w:id="0" w:name="_GoBack"/>
-      <w:bookmarkEnd w:id="0"/>
-      <w:r>
-        <w:t xml:space="preserve"> needs to be added to the list items, and to the text</w:t>
+        <w:t>Styling needs to be added to the list items, and to the text</w:t>
+      </w:r>
+    </w:p>
+    <w:p>
+      <w:pPr>
+        <w:pStyle w:val="ListParagraph"/>
+        <w:numPr>
+          <w:ilvl w:val="1"/>
+          <w:numId w:val="1"/>
+        </w:numPr>
+      </w:pPr>
+      <w:r>
+        <w:t xml:space="preserve">I’ve added styling to the list items and to input field </w:t>
+      </w:r>
+    </w:p>
+    <w:p>
+      <w:pPr>
+        <w:pStyle w:val="ListParagraph"/>
+        <w:numPr>
+          <w:ilvl w:val="1"/>
+          <w:numId w:val="1"/>
+        </w:numPr>
+      </w:pPr>
+      <w:r>
+        <w:t>Mainly to the buttons and list items</w:t>
       </w:r>
     </w:p>
     <w:p>
@@ -97,6 +116,130 @@
       </w:pPr>
       <w:r>
         <w:t>Need to add modal functionality for editing.</w:t>
+      </w:r>
+    </w:p>
+    <w:p>
+      <w:pPr>
+        <w:pStyle w:val="ListParagraph"/>
+        <w:numPr>
+          <w:ilvl w:val="1"/>
+          <w:numId w:val="1"/>
+        </w:numPr>
+      </w:pPr>
+      <w:r>
+        <w:t xml:space="preserve">So </w:t>
+      </w:r>
+      <w:proofErr w:type="gramStart"/>
+      <w:r>
+        <w:t>far</w:t>
+      </w:r>
+      <w:proofErr w:type="gramEnd"/>
+      <w:r>
+        <w:t xml:space="preserve"> I’ve added a modal</w:t>
+      </w:r>
+    </w:p>
+    <w:p>
+      <w:pPr>
+        <w:pStyle w:val="ListParagraph"/>
+        <w:numPr>
+          <w:ilvl w:val="1"/>
+          <w:numId w:val="1"/>
+        </w:numPr>
+      </w:pPr>
+      <w:r>
+        <w:t xml:space="preserve">As well I’ve added events for showing and hiding the modal </w:t>
+      </w:r>
+    </w:p>
+    <w:p>
+      <w:r>
+        <w:t>What to do next for this project:</w:t>
+      </w:r>
+    </w:p>
+    <w:p>
+      <w:pPr>
+        <w:pStyle w:val="ListParagraph"/>
+        <w:numPr>
+          <w:ilvl w:val="0"/>
+          <w:numId w:val="5"/>
+        </w:numPr>
+      </w:pPr>
+      <w:r>
+        <w:t>I’m going to add the user interface for the modal with some functionality objectives such as:</w:t>
+      </w:r>
+    </w:p>
+    <w:p>
+      <w:pPr>
+        <w:pStyle w:val="ListParagraph"/>
+        <w:numPr>
+          <w:ilvl w:val="0"/>
+          <w:numId w:val="6"/>
+        </w:numPr>
+      </w:pPr>
+      <w:proofErr w:type="spellStart"/>
+      <w:r>
+        <w:t>Arraing</w:t>
+      </w:r>
+      <w:proofErr w:type="spellEnd"/>
+      <w:r>
+        <w:t xml:space="preserve"> the modal so it’s flex, basically it can grow and shrink without losing form</w:t>
+      </w:r>
+    </w:p>
+    <w:p>
+      <w:pPr>
+        <w:pStyle w:val="ListParagraph"/>
+        <w:numPr>
+          <w:ilvl w:val="0"/>
+          <w:numId w:val="6"/>
+        </w:numPr>
+      </w:pPr>
+      <w:r>
+        <w:t xml:space="preserve">Being able to delete the </w:t>
+      </w:r>
+      <w:proofErr w:type="spellStart"/>
+      <w:r>
+        <w:t>todo</w:t>
+      </w:r>
+      <w:proofErr w:type="spellEnd"/>
+      <w:r>
+        <w:t xml:space="preserve"> in the modal view</w:t>
+      </w:r>
+      <w:bookmarkStart w:id="0" w:name="_GoBack"/>
+      <w:bookmarkEnd w:id="0"/>
+    </w:p>
+    <w:p>
+      <w:pPr>
+        <w:pStyle w:val="ListParagraph"/>
+        <w:numPr>
+          <w:ilvl w:val="0"/>
+          <w:numId w:val="6"/>
+        </w:numPr>
+      </w:pPr>
+      <w:r>
+        <w:t>Editing the text in the in the modal view</w:t>
+      </w:r>
+    </w:p>
+    <w:p>
+      <w:pPr>
+        <w:pStyle w:val="ListParagraph"/>
+        <w:numPr>
+          <w:ilvl w:val="0"/>
+          <w:numId w:val="6"/>
+        </w:numPr>
+      </w:pPr>
+      <w:r>
+        <w:t>Being able to drag and drop tags, as well with just deleting tags</w:t>
+      </w:r>
+    </w:p>
+    <w:p>
+      <w:pPr>
+        <w:pStyle w:val="ListParagraph"/>
+        <w:numPr>
+          <w:ilvl w:val="0"/>
+          <w:numId w:val="6"/>
+        </w:numPr>
+      </w:pPr>
+      <w:r>
+        <w:t>Adding a wobble animation to the tags</w:t>
       </w:r>
     </w:p>
     <w:sectPr>
@@ -501,6 +644,208 @@
     </w:lvl>
   </w:abstractNum>
   <w:abstractNum w:abstractNumId="3" w15:restartNumberingAfterBreak="0">
+    <w:nsid w:val="28451802"/>
+    <w:multiLevelType w:val="hybridMultilevel"/>
+    <w:tmpl w:val="65840A8E"/>
+    <w:lvl w:ilvl="0" w:tplc="04090001">
+      <w:start w:val="1"/>
+      <w:numFmt w:val="bullet"/>
+      <w:lvlText w:val=""/>
+      <w:lvlJc w:val="left"/>
+      <w:pPr>
+        <w:ind w:left="2880" w:hanging="360"/>
+      </w:pPr>
+      <w:rPr>
+        <w:rFonts w:ascii="Symbol" w:hAnsi="Symbol" w:hint="default"/>
+      </w:rPr>
+    </w:lvl>
+    <w:lvl w:ilvl="1" w:tplc="04090003" w:tentative="1">
+      <w:start w:val="1"/>
+      <w:numFmt w:val="bullet"/>
+      <w:lvlText w:val="o"/>
+      <w:lvlJc w:val="left"/>
+      <w:pPr>
+        <w:ind w:left="3600" w:hanging="360"/>
+      </w:pPr>
+      <w:rPr>
+        <w:rFonts w:ascii="Courier New" w:hAnsi="Courier New" w:cs="Courier New" w:hint="default"/>
+      </w:rPr>
+    </w:lvl>
+    <w:lvl w:ilvl="2" w:tplc="04090005" w:tentative="1">
+      <w:start w:val="1"/>
+      <w:numFmt w:val="bullet"/>
+      <w:lvlText w:val=""/>
+      <w:lvlJc w:val="left"/>
+      <w:pPr>
+        <w:ind w:left="4320" w:hanging="360"/>
+      </w:pPr>
+      <w:rPr>
+        <w:rFonts w:ascii="Wingdings" w:hAnsi="Wingdings" w:hint="default"/>
+      </w:rPr>
+    </w:lvl>
+    <w:lvl w:ilvl="3" w:tplc="04090001" w:tentative="1">
+      <w:start w:val="1"/>
+      <w:numFmt w:val="bullet"/>
+      <w:lvlText w:val=""/>
+      <w:lvlJc w:val="left"/>
+      <w:pPr>
+        <w:ind w:left="5040" w:hanging="360"/>
+      </w:pPr>
+      <w:rPr>
+        <w:rFonts w:ascii="Symbol" w:hAnsi="Symbol" w:hint="default"/>
+      </w:rPr>
+    </w:lvl>
+    <w:lvl w:ilvl="4" w:tplc="04090003" w:tentative="1">
+      <w:start w:val="1"/>
+      <w:numFmt w:val="bullet"/>
+      <w:lvlText w:val="o"/>
+      <w:lvlJc w:val="left"/>
+      <w:pPr>
+        <w:ind w:left="5760" w:hanging="360"/>
+      </w:pPr>
+      <w:rPr>
+        <w:rFonts w:ascii="Courier New" w:hAnsi="Courier New" w:cs="Courier New" w:hint="default"/>
+      </w:rPr>
+    </w:lvl>
+    <w:lvl w:ilvl="5" w:tplc="04090005" w:tentative="1">
+      <w:start w:val="1"/>
+      <w:numFmt w:val="bullet"/>
+      <w:lvlText w:val=""/>
+      <w:lvlJc w:val="left"/>
+      <w:pPr>
+        <w:ind w:left="6480" w:hanging="360"/>
+      </w:pPr>
+      <w:rPr>
+        <w:rFonts w:ascii="Wingdings" w:hAnsi="Wingdings" w:hint="default"/>
+      </w:rPr>
+    </w:lvl>
+    <w:lvl w:ilvl="6" w:tplc="04090001" w:tentative="1">
+      <w:start w:val="1"/>
+      <w:numFmt w:val="bullet"/>
+      <w:lvlText w:val=""/>
+      <w:lvlJc w:val="left"/>
+      <w:pPr>
+        <w:ind w:left="7200" w:hanging="360"/>
+      </w:pPr>
+      <w:rPr>
+        <w:rFonts w:ascii="Symbol" w:hAnsi="Symbol" w:hint="default"/>
+      </w:rPr>
+    </w:lvl>
+    <w:lvl w:ilvl="7" w:tplc="04090003" w:tentative="1">
+      <w:start w:val="1"/>
+      <w:numFmt w:val="bullet"/>
+      <w:lvlText w:val="o"/>
+      <w:lvlJc w:val="left"/>
+      <w:pPr>
+        <w:ind w:left="7920" w:hanging="360"/>
+      </w:pPr>
+      <w:rPr>
+        <w:rFonts w:ascii="Courier New" w:hAnsi="Courier New" w:cs="Courier New" w:hint="default"/>
+      </w:rPr>
+    </w:lvl>
+    <w:lvl w:ilvl="8" w:tplc="04090005" w:tentative="1">
+      <w:start w:val="1"/>
+      <w:numFmt w:val="bullet"/>
+      <w:lvlText w:val=""/>
+      <w:lvlJc w:val="left"/>
+      <w:pPr>
+        <w:ind w:left="8640" w:hanging="360"/>
+      </w:pPr>
+      <w:rPr>
+        <w:rFonts w:ascii="Wingdings" w:hAnsi="Wingdings" w:hint="default"/>
+      </w:rPr>
+    </w:lvl>
+  </w:abstractNum>
+  <w:abstractNum w:abstractNumId="4" w15:restartNumberingAfterBreak="0">
+    <w:nsid w:val="3F764E81"/>
+    <w:multiLevelType w:val="hybridMultilevel"/>
+    <w:tmpl w:val="265CDB30"/>
+    <w:lvl w:ilvl="0" w:tplc="0409000F">
+      <w:start w:val="1"/>
+      <w:numFmt w:val="decimal"/>
+      <w:lvlText w:val="%1."/>
+      <w:lvlJc w:val="left"/>
+      <w:pPr>
+        <w:ind w:left="1440" w:hanging="360"/>
+      </w:pPr>
+    </w:lvl>
+    <w:lvl w:ilvl="1" w:tplc="04090001">
+      <w:start w:val="1"/>
+      <w:numFmt w:val="bullet"/>
+      <w:lvlText w:val=""/>
+      <w:lvlJc w:val="left"/>
+      <w:pPr>
+        <w:ind w:left="2160" w:hanging="360"/>
+      </w:pPr>
+      <w:rPr>
+        <w:rFonts w:ascii="Symbol" w:hAnsi="Symbol" w:hint="default"/>
+      </w:rPr>
+    </w:lvl>
+    <w:lvl w:ilvl="2" w:tplc="0409001B">
+      <w:start w:val="1"/>
+      <w:numFmt w:val="lowerRoman"/>
+      <w:lvlText w:val="%3."/>
+      <w:lvlJc w:val="right"/>
+      <w:pPr>
+        <w:ind w:left="2880" w:hanging="180"/>
+      </w:pPr>
+    </w:lvl>
+    <w:lvl w:ilvl="3" w:tplc="0409000F" w:tentative="1">
+      <w:start w:val="1"/>
+      <w:numFmt w:val="decimal"/>
+      <w:lvlText w:val="%4."/>
+      <w:lvlJc w:val="left"/>
+      <w:pPr>
+        <w:ind w:left="3600" w:hanging="360"/>
+      </w:pPr>
+    </w:lvl>
+    <w:lvl w:ilvl="4" w:tplc="04090019" w:tentative="1">
+      <w:start w:val="1"/>
+      <w:numFmt w:val="lowerLetter"/>
+      <w:lvlText w:val="%5."/>
+      <w:lvlJc w:val="left"/>
+      <w:pPr>
+        <w:ind w:left="4320" w:hanging="360"/>
+      </w:pPr>
+    </w:lvl>
+    <w:lvl w:ilvl="5" w:tplc="0409001B" w:tentative="1">
+      <w:start w:val="1"/>
+      <w:numFmt w:val="lowerRoman"/>
+      <w:lvlText w:val="%6."/>
+      <w:lvlJc w:val="right"/>
+      <w:pPr>
+        <w:ind w:left="5040" w:hanging="180"/>
+      </w:pPr>
+    </w:lvl>
+    <w:lvl w:ilvl="6" w:tplc="0409000F" w:tentative="1">
+      <w:start w:val="1"/>
+      <w:numFmt w:val="decimal"/>
+      <w:lvlText w:val="%7."/>
+      <w:lvlJc w:val="left"/>
+      <w:pPr>
+        <w:ind w:left="5760" w:hanging="360"/>
+      </w:pPr>
+    </w:lvl>
+    <w:lvl w:ilvl="7" w:tplc="04090019" w:tentative="1">
+      <w:start w:val="1"/>
+      <w:numFmt w:val="lowerLetter"/>
+      <w:lvlText w:val="%8."/>
+      <w:lvlJc w:val="left"/>
+      <w:pPr>
+        <w:ind w:left="6480" w:hanging="360"/>
+      </w:pPr>
+    </w:lvl>
+    <w:lvl w:ilvl="8" w:tplc="0409001B" w:tentative="1">
+      <w:start w:val="1"/>
+      <w:numFmt w:val="lowerRoman"/>
+      <w:lvlText w:val="%9."/>
+      <w:lvlJc w:val="right"/>
+      <w:pPr>
+        <w:ind w:left="7200" w:hanging="180"/>
+      </w:pPr>
+    </w:lvl>
+  </w:abstractNum>
+  <w:abstractNum w:abstractNumId="5" w15:restartNumberingAfterBreak="0">
     <w:nsid w:val="744554FF"/>
     <w:multiLevelType w:val="hybridMultilevel"/>
     <w:tmpl w:val="8A10F2F6"/>
@@ -590,7 +935,7 @@
     </w:lvl>
   </w:abstractNum>
   <w:num w:numId="1">
-    <w:abstractNumId w:val="3"/>
+    <w:abstractNumId w:val="5"/>
   </w:num>
   <w:num w:numId="2">
     <w:abstractNumId w:val="1"/>
@@ -600,6 +945,12 @@
   </w:num>
   <w:num w:numId="4">
     <w:abstractNumId w:val="2"/>
+  </w:num>
+  <w:num w:numId="5">
+    <w:abstractNumId w:val="4"/>
+  </w:num>
+  <w:num w:numId="6">
+    <w:abstractNumId w:val="3"/>
   </w:num>
 </w:numbering>
 </file>

</xml_diff>

<commit_message>
Modifying and adding todos to the notes for project and as well fixing some bugs in TodoList component
</commit_message>
<xml_diff>
--- a/react/todo-with-dropdown-button/Notes-for-project.docx
+++ b/react/todo-with-dropdown-button/Notes-for-project.docx
@@ -4,7 +4,12 @@
   <w:body>
     <w:p>
       <w:r>
-        <w:t>The issues, I made mistake of how I setup the Input element</w:t>
+        <w:t xml:space="preserve">The </w:t>
+      </w:r>
+      <w:bookmarkStart w:id="0" w:name="_GoBack"/>
+      <w:bookmarkEnd w:id="0"/>
+      <w:r>
+        <w:t>issues, I made mistake of how I setup the Input element</w:t>
       </w:r>
       <w:r>
         <w:t xml:space="preserve"> and I need to handle the events better</w:t>
@@ -129,11 +134,9 @@
       <w:r>
         <w:t xml:space="preserve">So </w:t>
       </w:r>
-      <w:proofErr w:type="gramStart"/>
-      <w:r>
-        <w:t>far</w:t>
-      </w:r>
-      <w:proofErr w:type="gramEnd"/>
+      <w:r>
+        <w:t>far,</w:t>
+      </w:r>
       <w:r>
         <w:t xml:space="preserve"> I’ve added a modal</w:t>
       </w:r>
@@ -175,11 +178,9 @@
           <w:numId w:val="6"/>
         </w:numPr>
       </w:pPr>
-      <w:proofErr w:type="spellStart"/>
-      <w:r>
-        <w:t>Arraing</w:t>
-      </w:r>
-      <w:proofErr w:type="spellEnd"/>
+      <w:r>
+        <w:t>Arranging</w:t>
+      </w:r>
       <w:r>
         <w:t xml:space="preserve"> the modal so it’s flex, basically it can grow and shrink without losing form</w:t>
       </w:r>
@@ -193,18 +194,14 @@
         </w:numPr>
       </w:pPr>
       <w:r>
-        <w:t xml:space="preserve">Being able to delete the </w:t>
-      </w:r>
-      <w:proofErr w:type="spellStart"/>
-      <w:r>
-        <w:t>todo</w:t>
-      </w:r>
-      <w:proofErr w:type="spellEnd"/>
-      <w:r>
-        <w:t xml:space="preserve"> in the modal view</w:t>
-      </w:r>
-      <w:bookmarkStart w:id="0" w:name="_GoBack"/>
-      <w:bookmarkEnd w:id="0"/>
+        <w:t>Being able to delete the to</w:t>
+      </w:r>
+      <w:r>
+        <w:t>-</w:t>
+      </w:r>
+      <w:r>
+        <w:t>do in the modal view</w:t>
+      </w:r>
     </w:p>
     <w:p>
       <w:pPr>
@@ -240,6 +237,81 @@
       </w:pPr>
       <w:r>
         <w:t>Adding a wobble animation to the tags</w:t>
+      </w:r>
+    </w:p>
+    <w:p>
+      <w:pPr>
+        <w:pStyle w:val="ListParagraph"/>
+        <w:numPr>
+          <w:ilvl w:val="0"/>
+          <w:numId w:val="6"/>
+        </w:numPr>
+      </w:pPr>
+      <w:r>
+        <w:t>When focused</w:t>
+      </w:r>
+      <w:r>
+        <w:t xml:space="preserve"> on list item being able to press ENTER and prompting the modal to show for that list item</w:t>
+      </w:r>
+    </w:p>
+    <w:p>
+      <w:pPr>
+        <w:pStyle w:val="ListParagraph"/>
+        <w:numPr>
+          <w:ilvl w:val="0"/>
+          <w:numId w:val="6"/>
+        </w:numPr>
+      </w:pPr>
+      <w:r>
+        <w:t>Being able to drag and drop list items:</w:t>
+      </w:r>
+    </w:p>
+    <w:p>
+      <w:pPr>
+        <w:pStyle w:val="ListParagraph"/>
+        <w:numPr>
+          <w:ilvl w:val="1"/>
+          <w:numId w:val="6"/>
+        </w:numPr>
+      </w:pPr>
+      <w:r>
+        <w:t>Such as rearrange order</w:t>
+      </w:r>
+    </w:p>
+    <w:p>
+      <w:pPr>
+        <w:pStyle w:val="ListParagraph"/>
+        <w:numPr>
+          <w:ilvl w:val="1"/>
+          <w:numId w:val="6"/>
+        </w:numPr>
+      </w:pPr>
+      <w:r>
+        <w:t>Drag to left and right to delete such as dragging to open space and then letting go to delete</w:t>
+      </w:r>
+    </w:p>
+    <w:p>
+      <w:pPr>
+        <w:pStyle w:val="ListParagraph"/>
+        <w:numPr>
+          <w:ilvl w:val="1"/>
+          <w:numId w:val="6"/>
+        </w:numPr>
+      </w:pPr>
+      <w:r>
+        <w:t>Being able to drag and delete buttons also rearraign the order</w:t>
+      </w:r>
+    </w:p>
+    <w:p>
+      <w:pPr>
+        <w:pStyle w:val="ListParagraph"/>
+        <w:numPr>
+          <w:ilvl w:val="0"/>
+          <w:numId w:val="6"/>
+        </w:numPr>
+      </w:pPr>
+      <w:r>
+        <w:t xml:space="preserve">Adding animation, the tag buttons underneath </w:t>
       </w:r>
     </w:p>
     <w:sectPr>
@@ -659,7 +731,7 @@
         <w:rFonts w:ascii="Symbol" w:hAnsi="Symbol" w:hint="default"/>
       </w:rPr>
     </w:lvl>
-    <w:lvl w:ilvl="1" w:tplc="04090003" w:tentative="1">
+    <w:lvl w:ilvl="1" w:tplc="04090003">
       <w:start w:val="1"/>
       <w:numFmt w:val="bullet"/>
       <w:lvlText w:val="o"/>

</xml_diff>

<commit_message>
Added CSS animations so tags can wobble and then be deleted, Added some null/undefined checks so program cannot error out added check in main input so user can only input 1 hashJ
</commit_message>
<xml_diff>
--- a/react/todo-with-dropdown-button/Notes-for-project.docx
+++ b/react/todo-with-dropdown-button/Notes-for-project.docx
@@ -4,315 +4,354 @@
   <w:body>
     <w:p>
       <w:r>
-        <w:t xml:space="preserve">The </w:t>
+        <w:t>The issues, I made mistake of how I setup the Input element</w:t>
+      </w:r>
+      <w:r>
+        <w:t xml:space="preserve"> and I need to handle the events better</w:t>
+      </w:r>
+    </w:p>
+    <w:p>
+      <w:r>
+        <w:t>Because issues with the Input box and needed changes to be done:</w:t>
+      </w:r>
+    </w:p>
+    <w:p/>
+    <w:p>
+      <w:pPr>
+        <w:pStyle w:val="ListParagraph"/>
+        <w:numPr>
+          <w:ilvl w:val="0"/>
+          <w:numId w:val="1"/>
+        </w:numPr>
+      </w:pPr>
+      <w:r>
+        <w:t>There seems to be to many event listeners on the Input field and that is confusing How the field should update and what methods should be called</w:t>
+      </w:r>
+      <w:r>
+        <w:t xml:space="preserve">. </w:t>
+      </w:r>
+    </w:p>
+    <w:p>
+      <w:pPr>
+        <w:pStyle w:val="ListParagraph"/>
+        <w:numPr>
+          <w:ilvl w:val="1"/>
+          <w:numId w:val="1"/>
+        </w:numPr>
+      </w:pPr>
+      <w:r>
+        <w:t>This issue for the most part is resolved</w:t>
+      </w:r>
+    </w:p>
+    <w:p>
+      <w:pPr>
+        <w:pStyle w:val="ListParagraph"/>
+        <w:numPr>
+          <w:ilvl w:val="0"/>
+          <w:numId w:val="1"/>
+        </w:numPr>
+      </w:pPr>
+      <w:r>
+        <w:t xml:space="preserve">Type in text and </w:t>
+      </w:r>
+      <w:r>
+        <w:t>with #, Dropdown menu drops and then press the program errors out.</w:t>
+      </w:r>
+    </w:p>
+    <w:p>
+      <w:pPr>
+        <w:pStyle w:val="ListParagraph"/>
+        <w:numPr>
+          <w:ilvl w:val="1"/>
+          <w:numId w:val="1"/>
+        </w:numPr>
+      </w:pPr>
+      <w:r>
+        <w:t>Resolved</w:t>
+      </w:r>
+    </w:p>
+    <w:p>
+      <w:pPr>
+        <w:pStyle w:val="ListParagraph"/>
+        <w:numPr>
+          <w:ilvl w:val="0"/>
+          <w:numId w:val="1"/>
+        </w:numPr>
+      </w:pPr>
+      <w:r>
+        <w:t>Styling needs to be added to the list items, and to the text</w:t>
+      </w:r>
+    </w:p>
+    <w:p>
+      <w:pPr>
+        <w:pStyle w:val="ListParagraph"/>
+        <w:numPr>
+          <w:ilvl w:val="1"/>
+          <w:numId w:val="1"/>
+        </w:numPr>
+      </w:pPr>
+      <w:r>
+        <w:t xml:space="preserve">I’ve added styling to the list items and to input field </w:t>
+      </w:r>
+    </w:p>
+    <w:p>
+      <w:pPr>
+        <w:pStyle w:val="ListParagraph"/>
+        <w:numPr>
+          <w:ilvl w:val="1"/>
+          <w:numId w:val="1"/>
+        </w:numPr>
+      </w:pPr>
+      <w:r>
+        <w:t>Mainly to the buttons and list items</w:t>
+      </w:r>
+    </w:p>
+    <w:p>
+      <w:pPr>
+        <w:pStyle w:val="ListParagraph"/>
+        <w:numPr>
+          <w:ilvl w:val="0"/>
+          <w:numId w:val="1"/>
+        </w:numPr>
+      </w:pPr>
+      <w:r>
+        <w:t>Need to add modal functionality for editing.</w:t>
+      </w:r>
+    </w:p>
+    <w:p>
+      <w:pPr>
+        <w:pStyle w:val="ListParagraph"/>
+        <w:numPr>
+          <w:ilvl w:val="1"/>
+          <w:numId w:val="1"/>
+        </w:numPr>
+      </w:pPr>
+      <w:r>
+        <w:t xml:space="preserve">So </w:t>
+      </w:r>
+      <w:r>
+        <w:t>far,</w:t>
+      </w:r>
+      <w:r>
+        <w:t xml:space="preserve"> I’ve added a modal</w:t>
+      </w:r>
+    </w:p>
+    <w:p>
+      <w:pPr>
+        <w:pStyle w:val="ListParagraph"/>
+        <w:numPr>
+          <w:ilvl w:val="1"/>
+          <w:numId w:val="1"/>
+        </w:numPr>
+      </w:pPr>
+      <w:r>
+        <w:t xml:space="preserve">As well I’ve added events for showing and hiding the modal </w:t>
+      </w:r>
+    </w:p>
+    <w:p>
+      <w:r>
+        <w:t>What to do next for this project:</w:t>
+      </w:r>
+    </w:p>
+    <w:p>
+      <w:pPr>
+        <w:pStyle w:val="ListParagraph"/>
+        <w:numPr>
+          <w:ilvl w:val="0"/>
+          <w:numId w:val="5"/>
+        </w:numPr>
+      </w:pPr>
+      <w:r>
+        <w:t>I’m going to add the user interface for the modal with some functionality objectives such as:</w:t>
+      </w:r>
+    </w:p>
+    <w:p>
+      <w:pPr>
+        <w:pStyle w:val="ListParagraph"/>
+        <w:numPr>
+          <w:ilvl w:val="0"/>
+          <w:numId w:val="6"/>
+        </w:numPr>
+      </w:pPr>
+      <w:r>
+        <w:t>Arranging</w:t>
+      </w:r>
+      <w:r>
+        <w:t xml:space="preserve"> the modal so it’s flex, basically it can grow and shrink without losing form</w:t>
+      </w:r>
+    </w:p>
+    <w:p>
+      <w:pPr>
+        <w:pStyle w:val="ListParagraph"/>
+        <w:numPr>
+          <w:ilvl w:val="0"/>
+          <w:numId w:val="6"/>
+        </w:numPr>
+      </w:pPr>
+      <w:r>
+        <w:t>Being able to delete the to</w:t>
+      </w:r>
+      <w:r>
+        <w:t>-</w:t>
+      </w:r>
+      <w:r>
+        <w:t>do in the modal view</w:t>
+      </w:r>
+    </w:p>
+    <w:p>
+      <w:pPr>
+        <w:pStyle w:val="ListParagraph"/>
+        <w:numPr>
+          <w:ilvl w:val="0"/>
+          <w:numId w:val="6"/>
+        </w:numPr>
+      </w:pPr>
+      <w:r>
+        <w:t>Editing the text in the in the modal view</w:t>
+      </w:r>
+    </w:p>
+    <w:p>
+      <w:pPr>
+        <w:pStyle w:val="ListParagraph"/>
+        <w:numPr>
+          <w:ilvl w:val="0"/>
+          <w:numId w:val="6"/>
+        </w:numPr>
+      </w:pPr>
+      <w:r>
+        <w:t>Being able to drag and drop tags, as well with just deleting tags</w:t>
+      </w:r>
+    </w:p>
+    <w:p>
+      <w:pPr>
+        <w:pStyle w:val="ListParagraph"/>
+        <w:numPr>
+          <w:ilvl w:val="0"/>
+          <w:numId w:val="6"/>
+        </w:numPr>
+      </w:pPr>
+      <w:r>
+        <w:t>Adding a wobble animation to the tags</w:t>
+      </w:r>
+    </w:p>
+    <w:p>
+      <w:pPr>
+        <w:pStyle w:val="ListParagraph"/>
+        <w:numPr>
+          <w:ilvl w:val="0"/>
+          <w:numId w:val="6"/>
+        </w:numPr>
+      </w:pPr>
+      <w:r>
+        <w:t>When focused</w:t>
+      </w:r>
+      <w:r>
+        <w:t xml:space="preserve"> on list item being able to press ENTER and prompting the modal to show for that list item</w:t>
+      </w:r>
+    </w:p>
+    <w:p>
+      <w:pPr>
+        <w:pStyle w:val="ListParagraph"/>
+        <w:numPr>
+          <w:ilvl w:val="0"/>
+          <w:numId w:val="6"/>
+        </w:numPr>
+      </w:pPr>
+      <w:r>
+        <w:t>Being able to drag and drop list items:</w:t>
+      </w:r>
+    </w:p>
+    <w:p>
+      <w:pPr>
+        <w:pStyle w:val="ListParagraph"/>
+        <w:numPr>
+          <w:ilvl w:val="1"/>
+          <w:numId w:val="6"/>
+        </w:numPr>
+      </w:pPr>
+      <w:r>
+        <w:t>Such as rearrange order</w:t>
+      </w:r>
+    </w:p>
+    <w:p>
+      <w:pPr>
+        <w:pStyle w:val="ListParagraph"/>
+        <w:numPr>
+          <w:ilvl w:val="1"/>
+          <w:numId w:val="6"/>
+        </w:numPr>
+      </w:pPr>
+      <w:r>
+        <w:t>Drag to left and right to delete such as dragging to open space and then letting go to delete</w:t>
+      </w:r>
+    </w:p>
+    <w:p>
+      <w:pPr>
+        <w:pStyle w:val="ListParagraph"/>
+        <w:numPr>
+          <w:ilvl w:val="1"/>
+          <w:numId w:val="6"/>
+        </w:numPr>
+      </w:pPr>
+      <w:r>
+        <w:t>Being able to drag and delete buttons also rearraign the order</w:t>
+      </w:r>
+    </w:p>
+    <w:p>
+      <w:pPr>
+        <w:pStyle w:val="ListParagraph"/>
+        <w:numPr>
+          <w:ilvl w:val="0"/>
+          <w:numId w:val="6"/>
+        </w:numPr>
+      </w:pPr>
+      <w:r>
+        <w:t xml:space="preserve">Adding animation, the tag buttons underneath </w:t>
+      </w:r>
+    </w:p>
+    <w:p/>
+    <w:p>
+      <w:r>
+        <w:t xml:space="preserve">Recent changes for 12-8-2018 : </w:t>
+      </w:r>
+    </w:p>
+    <w:p>
+      <w:pPr>
+        <w:pStyle w:val="ListParagraph"/>
+        <w:numPr>
+          <w:ilvl w:val="0"/>
+          <w:numId w:val="7"/>
+        </w:numPr>
+      </w:pPr>
+      <w:r>
+        <w:t xml:space="preserve">Added CSS animation so tags can wobble and then be deleted </w:t>
+      </w:r>
+    </w:p>
+    <w:p>
+      <w:pPr>
+        <w:pStyle w:val="ListParagraph"/>
+        <w:numPr>
+          <w:ilvl w:val="0"/>
+          <w:numId w:val="7"/>
+        </w:numPr>
+      </w:pPr>
+      <w:r>
+        <w:t xml:space="preserve">Added some null/undefined checking so program will not error </w:t>
+      </w:r>
+    </w:p>
+    <w:p>
+      <w:pPr>
+        <w:pStyle w:val="ListParagraph"/>
+        <w:numPr>
+          <w:ilvl w:val="0"/>
+          <w:numId w:val="7"/>
+        </w:numPr>
+      </w:pPr>
+      <w:r>
+        <w:t xml:space="preserve">Made it only possible to type 1 hash in input at 1 time imposed check using regex </w:t>
       </w:r>
       <w:bookmarkStart w:id="0" w:name="_GoBack"/>
       <w:bookmarkEnd w:id="0"/>
-      <w:r>
-        <w:t>issues, I made mistake of how I setup the Input element</w:t>
-      </w:r>
-      <w:r>
-        <w:t xml:space="preserve"> and I need to handle the events better</w:t>
-      </w:r>
-    </w:p>
-    <w:p>
-      <w:r>
-        <w:t>Because issues with the Input box and needed changes to be done:</w:t>
-      </w:r>
-    </w:p>
-    <w:p/>
-    <w:p>
-      <w:pPr>
-        <w:pStyle w:val="ListParagraph"/>
-        <w:numPr>
-          <w:ilvl w:val="0"/>
-          <w:numId w:val="1"/>
-        </w:numPr>
-      </w:pPr>
-      <w:r>
-        <w:t>There seems to be to many event listeners on the Input field and that is confusing How the field should update and what methods should be called</w:t>
-      </w:r>
-      <w:r>
-        <w:t xml:space="preserve">. </w:t>
-      </w:r>
-    </w:p>
-    <w:p>
-      <w:pPr>
-        <w:pStyle w:val="ListParagraph"/>
-        <w:numPr>
-          <w:ilvl w:val="1"/>
-          <w:numId w:val="1"/>
-        </w:numPr>
-      </w:pPr>
-      <w:r>
-        <w:t>This issue for the most part is resolved</w:t>
-      </w:r>
-    </w:p>
-    <w:p>
-      <w:pPr>
-        <w:pStyle w:val="ListParagraph"/>
-        <w:numPr>
-          <w:ilvl w:val="0"/>
-          <w:numId w:val="1"/>
-        </w:numPr>
-      </w:pPr>
-      <w:r>
-        <w:t xml:space="preserve">Type in text and </w:t>
-      </w:r>
-      <w:r>
-        <w:t>with #, Dropdown menu drops and then press the program errors out.</w:t>
-      </w:r>
-    </w:p>
-    <w:p>
-      <w:pPr>
-        <w:pStyle w:val="ListParagraph"/>
-        <w:numPr>
-          <w:ilvl w:val="1"/>
-          <w:numId w:val="1"/>
-        </w:numPr>
-      </w:pPr>
-      <w:r>
-        <w:t>Resolved</w:t>
-      </w:r>
-    </w:p>
-    <w:p>
-      <w:pPr>
-        <w:pStyle w:val="ListParagraph"/>
-        <w:numPr>
-          <w:ilvl w:val="0"/>
-          <w:numId w:val="1"/>
-        </w:numPr>
-      </w:pPr>
-      <w:r>
-        <w:t>Styling needs to be added to the list items, and to the text</w:t>
-      </w:r>
-    </w:p>
-    <w:p>
-      <w:pPr>
-        <w:pStyle w:val="ListParagraph"/>
-        <w:numPr>
-          <w:ilvl w:val="1"/>
-          <w:numId w:val="1"/>
-        </w:numPr>
-      </w:pPr>
-      <w:r>
-        <w:t xml:space="preserve">I’ve added styling to the list items and to input field </w:t>
-      </w:r>
-    </w:p>
-    <w:p>
-      <w:pPr>
-        <w:pStyle w:val="ListParagraph"/>
-        <w:numPr>
-          <w:ilvl w:val="1"/>
-          <w:numId w:val="1"/>
-        </w:numPr>
-      </w:pPr>
-      <w:r>
-        <w:t>Mainly to the buttons and list items</w:t>
-      </w:r>
-    </w:p>
-    <w:p>
-      <w:pPr>
-        <w:pStyle w:val="ListParagraph"/>
-        <w:numPr>
-          <w:ilvl w:val="0"/>
-          <w:numId w:val="1"/>
-        </w:numPr>
-      </w:pPr>
-      <w:r>
-        <w:t>Need to add modal functionality for editing.</w:t>
-      </w:r>
-    </w:p>
-    <w:p>
-      <w:pPr>
-        <w:pStyle w:val="ListParagraph"/>
-        <w:numPr>
-          <w:ilvl w:val="1"/>
-          <w:numId w:val="1"/>
-        </w:numPr>
-      </w:pPr>
-      <w:r>
-        <w:t xml:space="preserve">So </w:t>
-      </w:r>
-      <w:r>
-        <w:t>far,</w:t>
-      </w:r>
-      <w:r>
-        <w:t xml:space="preserve"> I’ve added a modal</w:t>
-      </w:r>
-    </w:p>
-    <w:p>
-      <w:pPr>
-        <w:pStyle w:val="ListParagraph"/>
-        <w:numPr>
-          <w:ilvl w:val="1"/>
-          <w:numId w:val="1"/>
-        </w:numPr>
-      </w:pPr>
-      <w:r>
-        <w:t xml:space="preserve">As well I’ve added events for showing and hiding the modal </w:t>
-      </w:r>
-    </w:p>
-    <w:p>
-      <w:r>
-        <w:t>What to do next for this project:</w:t>
-      </w:r>
-    </w:p>
-    <w:p>
-      <w:pPr>
-        <w:pStyle w:val="ListParagraph"/>
-        <w:numPr>
-          <w:ilvl w:val="0"/>
-          <w:numId w:val="5"/>
-        </w:numPr>
-      </w:pPr>
-      <w:r>
-        <w:t>I’m going to add the user interface for the modal with some functionality objectives such as:</w:t>
-      </w:r>
-    </w:p>
-    <w:p>
-      <w:pPr>
-        <w:pStyle w:val="ListParagraph"/>
-        <w:numPr>
-          <w:ilvl w:val="0"/>
-          <w:numId w:val="6"/>
-        </w:numPr>
-      </w:pPr>
-      <w:r>
-        <w:t>Arranging</w:t>
-      </w:r>
-      <w:r>
-        <w:t xml:space="preserve"> the modal so it’s flex, basically it can grow and shrink without losing form</w:t>
-      </w:r>
-    </w:p>
-    <w:p>
-      <w:pPr>
-        <w:pStyle w:val="ListParagraph"/>
-        <w:numPr>
-          <w:ilvl w:val="0"/>
-          <w:numId w:val="6"/>
-        </w:numPr>
-      </w:pPr>
-      <w:r>
-        <w:t>Being able to delete the to</w:t>
-      </w:r>
-      <w:r>
-        <w:t>-</w:t>
-      </w:r>
-      <w:r>
-        <w:t>do in the modal view</w:t>
-      </w:r>
-    </w:p>
-    <w:p>
-      <w:pPr>
-        <w:pStyle w:val="ListParagraph"/>
-        <w:numPr>
-          <w:ilvl w:val="0"/>
-          <w:numId w:val="6"/>
-        </w:numPr>
-      </w:pPr>
-      <w:r>
-        <w:t>Editing the text in the in the modal view</w:t>
-      </w:r>
-    </w:p>
-    <w:p>
-      <w:pPr>
-        <w:pStyle w:val="ListParagraph"/>
-        <w:numPr>
-          <w:ilvl w:val="0"/>
-          <w:numId w:val="6"/>
-        </w:numPr>
-      </w:pPr>
-      <w:r>
-        <w:t>Being able to drag and drop tags, as well with just deleting tags</w:t>
-      </w:r>
-    </w:p>
-    <w:p>
-      <w:pPr>
-        <w:pStyle w:val="ListParagraph"/>
-        <w:numPr>
-          <w:ilvl w:val="0"/>
-          <w:numId w:val="6"/>
-        </w:numPr>
-      </w:pPr>
-      <w:r>
-        <w:t>Adding a wobble animation to the tags</w:t>
-      </w:r>
-    </w:p>
-    <w:p>
-      <w:pPr>
-        <w:pStyle w:val="ListParagraph"/>
-        <w:numPr>
-          <w:ilvl w:val="0"/>
-          <w:numId w:val="6"/>
-        </w:numPr>
-      </w:pPr>
-      <w:r>
-        <w:t>When focused</w:t>
-      </w:r>
-      <w:r>
-        <w:t xml:space="preserve"> on list item being able to press ENTER and prompting the modal to show for that list item</w:t>
-      </w:r>
-    </w:p>
-    <w:p>
-      <w:pPr>
-        <w:pStyle w:val="ListParagraph"/>
-        <w:numPr>
-          <w:ilvl w:val="0"/>
-          <w:numId w:val="6"/>
-        </w:numPr>
-      </w:pPr>
-      <w:r>
-        <w:t>Being able to drag and drop list items:</w:t>
-      </w:r>
-    </w:p>
-    <w:p>
-      <w:pPr>
-        <w:pStyle w:val="ListParagraph"/>
-        <w:numPr>
-          <w:ilvl w:val="1"/>
-          <w:numId w:val="6"/>
-        </w:numPr>
-      </w:pPr>
-      <w:r>
-        <w:t>Such as rearrange order</w:t>
-      </w:r>
-    </w:p>
-    <w:p>
-      <w:pPr>
-        <w:pStyle w:val="ListParagraph"/>
-        <w:numPr>
-          <w:ilvl w:val="1"/>
-          <w:numId w:val="6"/>
-        </w:numPr>
-      </w:pPr>
-      <w:r>
-        <w:t>Drag to left and right to delete such as dragging to open space and then letting go to delete</w:t>
-      </w:r>
-    </w:p>
-    <w:p>
-      <w:pPr>
-        <w:pStyle w:val="ListParagraph"/>
-        <w:numPr>
-          <w:ilvl w:val="1"/>
-          <w:numId w:val="6"/>
-        </w:numPr>
-      </w:pPr>
-      <w:r>
-        <w:t>Being able to drag and delete buttons also rearraign the order</w:t>
-      </w:r>
-    </w:p>
-    <w:p>
-      <w:pPr>
-        <w:pStyle w:val="ListParagraph"/>
-        <w:numPr>
-          <w:ilvl w:val="0"/>
-          <w:numId w:val="6"/>
-        </w:numPr>
-      </w:pPr>
-      <w:r>
-        <w:t xml:space="preserve">Adding animation, the tag buttons underneath </w:t>
-      </w:r>
     </w:p>
     <w:sectPr>
       <w:pgSz w:w="12240" w:h="15840"/>
@@ -1004,6 +1043,119 @@
       <w:pPr>
         <w:ind w:left="6480" w:hanging="180"/>
       </w:pPr>
+    </w:lvl>
+  </w:abstractNum>
+  <w:abstractNum w:abstractNumId="6" w15:restartNumberingAfterBreak="0">
+    <w:nsid w:val="79E5221A"/>
+    <w:multiLevelType w:val="hybridMultilevel"/>
+    <w:tmpl w:val="0CB838C6"/>
+    <w:lvl w:ilvl="0" w:tplc="04090001">
+      <w:start w:val="1"/>
+      <w:numFmt w:val="bullet"/>
+      <w:lvlText w:val=""/>
+      <w:lvlJc w:val="left"/>
+      <w:pPr>
+        <w:ind w:left="1440" w:hanging="360"/>
+      </w:pPr>
+      <w:rPr>
+        <w:rFonts w:ascii="Symbol" w:hAnsi="Symbol" w:hint="default"/>
+      </w:rPr>
+    </w:lvl>
+    <w:lvl w:ilvl="1" w:tplc="04090003" w:tentative="1">
+      <w:start w:val="1"/>
+      <w:numFmt w:val="bullet"/>
+      <w:lvlText w:val="o"/>
+      <w:lvlJc w:val="left"/>
+      <w:pPr>
+        <w:ind w:left="2160" w:hanging="360"/>
+      </w:pPr>
+      <w:rPr>
+        <w:rFonts w:ascii="Courier New" w:hAnsi="Courier New" w:cs="Courier New" w:hint="default"/>
+      </w:rPr>
+    </w:lvl>
+    <w:lvl w:ilvl="2" w:tplc="04090005" w:tentative="1">
+      <w:start w:val="1"/>
+      <w:numFmt w:val="bullet"/>
+      <w:lvlText w:val=""/>
+      <w:lvlJc w:val="left"/>
+      <w:pPr>
+        <w:ind w:left="2880" w:hanging="360"/>
+      </w:pPr>
+      <w:rPr>
+        <w:rFonts w:ascii="Wingdings" w:hAnsi="Wingdings" w:hint="default"/>
+      </w:rPr>
+    </w:lvl>
+    <w:lvl w:ilvl="3" w:tplc="04090001" w:tentative="1">
+      <w:start w:val="1"/>
+      <w:numFmt w:val="bullet"/>
+      <w:lvlText w:val=""/>
+      <w:lvlJc w:val="left"/>
+      <w:pPr>
+        <w:ind w:left="3600" w:hanging="360"/>
+      </w:pPr>
+      <w:rPr>
+        <w:rFonts w:ascii="Symbol" w:hAnsi="Symbol" w:hint="default"/>
+      </w:rPr>
+    </w:lvl>
+    <w:lvl w:ilvl="4" w:tplc="04090003" w:tentative="1">
+      <w:start w:val="1"/>
+      <w:numFmt w:val="bullet"/>
+      <w:lvlText w:val="o"/>
+      <w:lvlJc w:val="left"/>
+      <w:pPr>
+        <w:ind w:left="4320" w:hanging="360"/>
+      </w:pPr>
+      <w:rPr>
+        <w:rFonts w:ascii="Courier New" w:hAnsi="Courier New" w:cs="Courier New" w:hint="default"/>
+      </w:rPr>
+    </w:lvl>
+    <w:lvl w:ilvl="5" w:tplc="04090005" w:tentative="1">
+      <w:start w:val="1"/>
+      <w:numFmt w:val="bullet"/>
+      <w:lvlText w:val=""/>
+      <w:lvlJc w:val="left"/>
+      <w:pPr>
+        <w:ind w:left="5040" w:hanging="360"/>
+      </w:pPr>
+      <w:rPr>
+        <w:rFonts w:ascii="Wingdings" w:hAnsi="Wingdings" w:hint="default"/>
+      </w:rPr>
+    </w:lvl>
+    <w:lvl w:ilvl="6" w:tplc="04090001" w:tentative="1">
+      <w:start w:val="1"/>
+      <w:numFmt w:val="bullet"/>
+      <w:lvlText w:val=""/>
+      <w:lvlJc w:val="left"/>
+      <w:pPr>
+        <w:ind w:left="5760" w:hanging="360"/>
+      </w:pPr>
+      <w:rPr>
+        <w:rFonts w:ascii="Symbol" w:hAnsi="Symbol" w:hint="default"/>
+      </w:rPr>
+    </w:lvl>
+    <w:lvl w:ilvl="7" w:tplc="04090003" w:tentative="1">
+      <w:start w:val="1"/>
+      <w:numFmt w:val="bullet"/>
+      <w:lvlText w:val="o"/>
+      <w:lvlJc w:val="left"/>
+      <w:pPr>
+        <w:ind w:left="6480" w:hanging="360"/>
+      </w:pPr>
+      <w:rPr>
+        <w:rFonts w:ascii="Courier New" w:hAnsi="Courier New" w:cs="Courier New" w:hint="default"/>
+      </w:rPr>
+    </w:lvl>
+    <w:lvl w:ilvl="8" w:tplc="04090005" w:tentative="1">
+      <w:start w:val="1"/>
+      <w:numFmt w:val="bullet"/>
+      <w:lvlText w:val=""/>
+      <w:lvlJc w:val="left"/>
+      <w:pPr>
+        <w:ind w:left="7200" w:hanging="360"/>
+      </w:pPr>
+      <w:rPr>
+        <w:rFonts w:ascii="Wingdings" w:hAnsi="Wingdings" w:hint="default"/>
+      </w:rPr>
     </w:lvl>
   </w:abstractNum>
   <w:num w:numId="1">
@@ -1023,6 +1175,9 @@
   </w:num>
   <w:num w:numId="6">
     <w:abstractNumId w:val="3"/>
+  </w:num>
+  <w:num w:numId="7">
+    <w:abstractNumId w:val="6"/>
   </w:num>
 </w:numbering>
 </file>

</xml_diff>

<commit_message>
fixing some bugs for ButtonTag and TodoInput
</commit_message>
<xml_diff>
--- a/react/todo-with-dropdown-button/Notes-for-project.docx
+++ b/react/todo-with-dropdown-button/Notes-for-project.docx
@@ -312,7 +312,7 @@
     <w:p/>
     <w:p>
       <w:r>
-        <w:t xml:space="preserve">Recent changes for 12-8-2018 : </w:t>
+        <w:t xml:space="preserve">Recent changes for 12-8-2018: </w:t>
       </w:r>
     </w:p>
     <w:p>
@@ -348,10 +348,102 @@
         </w:numPr>
       </w:pPr>
       <w:r>
-        <w:t xml:space="preserve">Made it only possible to type 1 hash in input at 1 time imposed check using regex </w:t>
+        <w:t xml:space="preserve">Made it only possible to type 1 hash in input at </w:t>
+      </w:r>
+      <w:r>
+        <w:t>1-time</w:t>
+      </w:r>
+      <w:r>
+        <w:t xml:space="preserve"> imposed check using regex </w:t>
+      </w:r>
+    </w:p>
+    <w:p>
+      <w:pPr>
+        <w:pStyle w:val="ListParagraph"/>
+        <w:numPr>
+          <w:ilvl w:val="0"/>
+          <w:numId w:val="7"/>
+        </w:numPr>
+      </w:pPr>
+      <w:r>
+        <w:t>Added CSS animation for deleting tag</w:t>
+      </w:r>
+    </w:p>
+    <w:p/>
+    <w:p/>
+    <w:p/>
+    <w:p/>
+    <w:p>
+      <w:r>
+        <w:t>Big Items to Implement:</w:t>
+      </w:r>
+    </w:p>
+    <w:p>
+      <w:pPr>
+        <w:pStyle w:val="ListParagraph"/>
+        <w:numPr>
+          <w:ilvl w:val="0"/>
+          <w:numId w:val="9"/>
+        </w:numPr>
+      </w:pPr>
+      <w:r>
+        <w:t xml:space="preserve">Drag and drop with sorting ability to to-do Items in list view </w:t>
+      </w:r>
+    </w:p>
+    <w:p>
+      <w:pPr>
+        <w:pStyle w:val="ListParagraph"/>
+        <w:numPr>
+          <w:ilvl w:val="0"/>
+          <w:numId w:val="9"/>
+        </w:numPr>
+      </w:pPr>
+      <w:r>
+        <w:t xml:space="preserve">Being able to fully edit and change data in Modal view for each to-do </w:t>
+      </w:r>
+    </w:p>
+    <w:p>
+      <w:pPr>
+        <w:pStyle w:val="ListParagraph"/>
+        <w:numPr>
+          <w:ilvl w:val="0"/>
+          <w:numId w:val="9"/>
+        </w:numPr>
+      </w:pPr>
+      <w:r>
+        <w:t xml:space="preserve">Adding drag and drop functionality to the Modal for certain items </w:t>
       </w:r>
       <w:bookmarkStart w:id="0" w:name="_GoBack"/>
       <w:bookmarkEnd w:id="0"/>
+    </w:p>
+    <w:p>
+      <w:r>
+        <w:t>Bug issues:</w:t>
+      </w:r>
+    </w:p>
+    <w:p>
+      <w:pPr>
+        <w:pStyle w:val="ListParagraph"/>
+        <w:numPr>
+          <w:ilvl w:val="0"/>
+          <w:numId w:val="8"/>
+        </w:numPr>
+      </w:pPr>
+      <w:r>
+        <w:t xml:space="preserve">Filter does not seem to be working </w:t>
+      </w:r>
+    </w:p>
+    <w:p>
+      <w:pPr>
+        <w:pStyle w:val="ListParagraph"/>
+        <w:numPr>
+          <w:ilvl w:val="0"/>
+          <w:numId w:val="8"/>
+        </w:numPr>
+      </w:pPr>
+      <w:r>
+        <w:t>After item is deleted seems to highlight next tag with that color for brief second</w:t>
+      </w:r>
     </w:p>
     <w:sectPr>
       <w:pgSz w:w="12240" w:h="15840"/>
@@ -642,6 +734,119 @@
     </w:lvl>
   </w:abstractNum>
   <w:abstractNum w:abstractNumId="2" w15:restartNumberingAfterBreak="0">
+    <w:nsid w:val="1F8A330C"/>
+    <w:multiLevelType w:val="hybridMultilevel"/>
+    <w:tmpl w:val="23549E6A"/>
+    <w:lvl w:ilvl="0" w:tplc="04090001">
+      <w:start w:val="1"/>
+      <w:numFmt w:val="bullet"/>
+      <w:lvlText w:val=""/>
+      <w:lvlJc w:val="left"/>
+      <w:pPr>
+        <w:ind w:left="1440" w:hanging="360"/>
+      </w:pPr>
+      <w:rPr>
+        <w:rFonts w:ascii="Symbol" w:hAnsi="Symbol" w:hint="default"/>
+      </w:rPr>
+    </w:lvl>
+    <w:lvl w:ilvl="1" w:tplc="04090003" w:tentative="1">
+      <w:start w:val="1"/>
+      <w:numFmt w:val="bullet"/>
+      <w:lvlText w:val="o"/>
+      <w:lvlJc w:val="left"/>
+      <w:pPr>
+        <w:ind w:left="2160" w:hanging="360"/>
+      </w:pPr>
+      <w:rPr>
+        <w:rFonts w:ascii="Courier New" w:hAnsi="Courier New" w:cs="Courier New" w:hint="default"/>
+      </w:rPr>
+    </w:lvl>
+    <w:lvl w:ilvl="2" w:tplc="04090005" w:tentative="1">
+      <w:start w:val="1"/>
+      <w:numFmt w:val="bullet"/>
+      <w:lvlText w:val=""/>
+      <w:lvlJc w:val="left"/>
+      <w:pPr>
+        <w:ind w:left="2880" w:hanging="360"/>
+      </w:pPr>
+      <w:rPr>
+        <w:rFonts w:ascii="Wingdings" w:hAnsi="Wingdings" w:hint="default"/>
+      </w:rPr>
+    </w:lvl>
+    <w:lvl w:ilvl="3" w:tplc="04090001" w:tentative="1">
+      <w:start w:val="1"/>
+      <w:numFmt w:val="bullet"/>
+      <w:lvlText w:val=""/>
+      <w:lvlJc w:val="left"/>
+      <w:pPr>
+        <w:ind w:left="3600" w:hanging="360"/>
+      </w:pPr>
+      <w:rPr>
+        <w:rFonts w:ascii="Symbol" w:hAnsi="Symbol" w:hint="default"/>
+      </w:rPr>
+    </w:lvl>
+    <w:lvl w:ilvl="4" w:tplc="04090003" w:tentative="1">
+      <w:start w:val="1"/>
+      <w:numFmt w:val="bullet"/>
+      <w:lvlText w:val="o"/>
+      <w:lvlJc w:val="left"/>
+      <w:pPr>
+        <w:ind w:left="4320" w:hanging="360"/>
+      </w:pPr>
+      <w:rPr>
+        <w:rFonts w:ascii="Courier New" w:hAnsi="Courier New" w:cs="Courier New" w:hint="default"/>
+      </w:rPr>
+    </w:lvl>
+    <w:lvl w:ilvl="5" w:tplc="04090005" w:tentative="1">
+      <w:start w:val="1"/>
+      <w:numFmt w:val="bullet"/>
+      <w:lvlText w:val=""/>
+      <w:lvlJc w:val="left"/>
+      <w:pPr>
+        <w:ind w:left="5040" w:hanging="360"/>
+      </w:pPr>
+      <w:rPr>
+        <w:rFonts w:ascii="Wingdings" w:hAnsi="Wingdings" w:hint="default"/>
+      </w:rPr>
+    </w:lvl>
+    <w:lvl w:ilvl="6" w:tplc="04090001" w:tentative="1">
+      <w:start w:val="1"/>
+      <w:numFmt w:val="bullet"/>
+      <w:lvlText w:val=""/>
+      <w:lvlJc w:val="left"/>
+      <w:pPr>
+        <w:ind w:left="5760" w:hanging="360"/>
+      </w:pPr>
+      <w:rPr>
+        <w:rFonts w:ascii="Symbol" w:hAnsi="Symbol" w:hint="default"/>
+      </w:rPr>
+    </w:lvl>
+    <w:lvl w:ilvl="7" w:tplc="04090003" w:tentative="1">
+      <w:start w:val="1"/>
+      <w:numFmt w:val="bullet"/>
+      <w:lvlText w:val="o"/>
+      <w:lvlJc w:val="left"/>
+      <w:pPr>
+        <w:ind w:left="6480" w:hanging="360"/>
+      </w:pPr>
+      <w:rPr>
+        <w:rFonts w:ascii="Courier New" w:hAnsi="Courier New" w:cs="Courier New" w:hint="default"/>
+      </w:rPr>
+    </w:lvl>
+    <w:lvl w:ilvl="8" w:tplc="04090005" w:tentative="1">
+      <w:start w:val="1"/>
+      <w:numFmt w:val="bullet"/>
+      <w:lvlText w:val=""/>
+      <w:lvlJc w:val="left"/>
+      <w:pPr>
+        <w:ind w:left="7200" w:hanging="360"/>
+      </w:pPr>
+      <w:rPr>
+        <w:rFonts w:ascii="Wingdings" w:hAnsi="Wingdings" w:hint="default"/>
+      </w:rPr>
+    </w:lvl>
+  </w:abstractNum>
+  <w:abstractNum w:abstractNumId="3" w15:restartNumberingAfterBreak="0">
     <w:nsid w:val="27EF236B"/>
     <w:multiLevelType w:val="hybridMultilevel"/>
     <w:tmpl w:val="DE5E5476"/>
@@ -754,7 +959,7 @@
       </w:rPr>
     </w:lvl>
   </w:abstractNum>
-  <w:abstractNum w:abstractNumId="3" w15:restartNumberingAfterBreak="0">
+  <w:abstractNum w:abstractNumId="4" w15:restartNumberingAfterBreak="0">
     <w:nsid w:val="28451802"/>
     <w:multiLevelType w:val="hybridMultilevel"/>
     <w:tmpl w:val="65840A8E"/>
@@ -867,7 +1072,7 @@
       </w:rPr>
     </w:lvl>
   </w:abstractNum>
-  <w:abstractNum w:abstractNumId="4" w15:restartNumberingAfterBreak="0">
+  <w:abstractNum w:abstractNumId="5" w15:restartNumberingAfterBreak="0">
     <w:nsid w:val="3F764E81"/>
     <w:multiLevelType w:val="hybridMultilevel"/>
     <w:tmpl w:val="265CDB30"/>
@@ -956,7 +1161,120 @@
       </w:pPr>
     </w:lvl>
   </w:abstractNum>
-  <w:abstractNum w:abstractNumId="5" w15:restartNumberingAfterBreak="0">
+  <w:abstractNum w:abstractNumId="6" w15:restartNumberingAfterBreak="0">
+    <w:nsid w:val="4EC34FF9"/>
+    <w:multiLevelType w:val="hybridMultilevel"/>
+    <w:tmpl w:val="B36CAD3A"/>
+    <w:lvl w:ilvl="0" w:tplc="04090001">
+      <w:start w:val="1"/>
+      <w:numFmt w:val="bullet"/>
+      <w:lvlText w:val=""/>
+      <w:lvlJc w:val="left"/>
+      <w:pPr>
+        <w:ind w:left="1440" w:hanging="360"/>
+      </w:pPr>
+      <w:rPr>
+        <w:rFonts w:ascii="Symbol" w:hAnsi="Symbol" w:hint="default"/>
+      </w:rPr>
+    </w:lvl>
+    <w:lvl w:ilvl="1" w:tplc="04090003" w:tentative="1">
+      <w:start w:val="1"/>
+      <w:numFmt w:val="bullet"/>
+      <w:lvlText w:val="o"/>
+      <w:lvlJc w:val="left"/>
+      <w:pPr>
+        <w:ind w:left="2160" w:hanging="360"/>
+      </w:pPr>
+      <w:rPr>
+        <w:rFonts w:ascii="Courier New" w:hAnsi="Courier New" w:cs="Courier New" w:hint="default"/>
+      </w:rPr>
+    </w:lvl>
+    <w:lvl w:ilvl="2" w:tplc="04090005" w:tentative="1">
+      <w:start w:val="1"/>
+      <w:numFmt w:val="bullet"/>
+      <w:lvlText w:val=""/>
+      <w:lvlJc w:val="left"/>
+      <w:pPr>
+        <w:ind w:left="2880" w:hanging="360"/>
+      </w:pPr>
+      <w:rPr>
+        <w:rFonts w:ascii="Wingdings" w:hAnsi="Wingdings" w:hint="default"/>
+      </w:rPr>
+    </w:lvl>
+    <w:lvl w:ilvl="3" w:tplc="04090001" w:tentative="1">
+      <w:start w:val="1"/>
+      <w:numFmt w:val="bullet"/>
+      <w:lvlText w:val=""/>
+      <w:lvlJc w:val="left"/>
+      <w:pPr>
+        <w:ind w:left="3600" w:hanging="360"/>
+      </w:pPr>
+      <w:rPr>
+        <w:rFonts w:ascii="Symbol" w:hAnsi="Symbol" w:hint="default"/>
+      </w:rPr>
+    </w:lvl>
+    <w:lvl w:ilvl="4" w:tplc="04090003" w:tentative="1">
+      <w:start w:val="1"/>
+      <w:numFmt w:val="bullet"/>
+      <w:lvlText w:val="o"/>
+      <w:lvlJc w:val="left"/>
+      <w:pPr>
+        <w:ind w:left="4320" w:hanging="360"/>
+      </w:pPr>
+      <w:rPr>
+        <w:rFonts w:ascii="Courier New" w:hAnsi="Courier New" w:cs="Courier New" w:hint="default"/>
+      </w:rPr>
+    </w:lvl>
+    <w:lvl w:ilvl="5" w:tplc="04090005" w:tentative="1">
+      <w:start w:val="1"/>
+      <w:numFmt w:val="bullet"/>
+      <w:lvlText w:val=""/>
+      <w:lvlJc w:val="left"/>
+      <w:pPr>
+        <w:ind w:left="5040" w:hanging="360"/>
+      </w:pPr>
+      <w:rPr>
+        <w:rFonts w:ascii="Wingdings" w:hAnsi="Wingdings" w:hint="default"/>
+      </w:rPr>
+    </w:lvl>
+    <w:lvl w:ilvl="6" w:tplc="04090001" w:tentative="1">
+      <w:start w:val="1"/>
+      <w:numFmt w:val="bullet"/>
+      <w:lvlText w:val=""/>
+      <w:lvlJc w:val="left"/>
+      <w:pPr>
+        <w:ind w:left="5760" w:hanging="360"/>
+      </w:pPr>
+      <w:rPr>
+        <w:rFonts w:ascii="Symbol" w:hAnsi="Symbol" w:hint="default"/>
+      </w:rPr>
+    </w:lvl>
+    <w:lvl w:ilvl="7" w:tplc="04090003" w:tentative="1">
+      <w:start w:val="1"/>
+      <w:numFmt w:val="bullet"/>
+      <w:lvlText w:val="o"/>
+      <w:lvlJc w:val="left"/>
+      <w:pPr>
+        <w:ind w:left="6480" w:hanging="360"/>
+      </w:pPr>
+      <w:rPr>
+        <w:rFonts w:ascii="Courier New" w:hAnsi="Courier New" w:cs="Courier New" w:hint="default"/>
+      </w:rPr>
+    </w:lvl>
+    <w:lvl w:ilvl="8" w:tplc="04090005" w:tentative="1">
+      <w:start w:val="1"/>
+      <w:numFmt w:val="bullet"/>
+      <w:lvlText w:val=""/>
+      <w:lvlJc w:val="left"/>
+      <w:pPr>
+        <w:ind w:left="7200" w:hanging="360"/>
+      </w:pPr>
+      <w:rPr>
+        <w:rFonts w:ascii="Wingdings" w:hAnsi="Wingdings" w:hint="default"/>
+      </w:rPr>
+    </w:lvl>
+  </w:abstractNum>
+  <w:abstractNum w:abstractNumId="7" w15:restartNumberingAfterBreak="0">
     <w:nsid w:val="744554FF"/>
     <w:multiLevelType w:val="hybridMultilevel"/>
     <w:tmpl w:val="8A10F2F6"/>
@@ -1045,7 +1363,7 @@
       </w:pPr>
     </w:lvl>
   </w:abstractNum>
-  <w:abstractNum w:abstractNumId="6" w15:restartNumberingAfterBreak="0">
+  <w:abstractNum w:abstractNumId="8" w15:restartNumberingAfterBreak="0">
     <w:nsid w:val="79E5221A"/>
     <w:multiLevelType w:val="hybridMultilevel"/>
     <w:tmpl w:val="0CB838C6"/>
@@ -1159,7 +1477,7 @@
     </w:lvl>
   </w:abstractNum>
   <w:num w:numId="1">
-    <w:abstractNumId w:val="5"/>
+    <w:abstractNumId w:val="7"/>
   </w:num>
   <w:num w:numId="2">
     <w:abstractNumId w:val="1"/>
@@ -1168,16 +1486,22 @@
     <w:abstractNumId w:val="0"/>
   </w:num>
   <w:num w:numId="4">
-    <w:abstractNumId w:val="2"/>
+    <w:abstractNumId w:val="3"/>
   </w:num>
   <w:num w:numId="5">
+    <w:abstractNumId w:val="5"/>
+  </w:num>
+  <w:num w:numId="6">
     <w:abstractNumId w:val="4"/>
   </w:num>
-  <w:num w:numId="6">
-    <w:abstractNumId w:val="3"/>
+  <w:num w:numId="7">
+    <w:abstractNumId w:val="8"/>
   </w:num>
-  <w:num w:numId="7">
+  <w:num w:numId="8">
     <w:abstractNumId w:val="6"/>
+  </w:num>
+  <w:num w:numId="9">
+    <w:abstractNumId w:val="2"/>
   </w:num>
 </w:numbering>
 </file>

</xml_diff>

<commit_message>
fixed the issue with auto fill
</commit_message>
<xml_diff>
--- a/react/todo-with-dropdown-button/Notes-for-project.docx
+++ b/react/todo-with-dropdown-button/Notes-for-project.docx
@@ -413,37 +413,84 @@
       <w:r>
         <w:t xml:space="preserve">Adding drag and drop functionality to the Modal for certain items </w:t>
       </w:r>
+    </w:p>
+    <w:p>
+      <w:r>
+        <w:t>Bug issues:</w:t>
+      </w:r>
+    </w:p>
+    <w:p>
+      <w:pPr>
+        <w:pStyle w:val="ListParagraph"/>
+        <w:numPr>
+          <w:ilvl w:val="0"/>
+          <w:numId w:val="8"/>
+        </w:numPr>
+      </w:pPr>
+      <w:r>
+        <w:t xml:space="preserve">Filter does not seem to be working </w:t>
+      </w:r>
+    </w:p>
+    <w:p>
+      <w:pPr>
+        <w:pStyle w:val="ListParagraph"/>
+        <w:numPr>
+          <w:ilvl w:val="0"/>
+          <w:numId w:val="8"/>
+        </w:numPr>
+      </w:pPr>
+      <w:r>
+        <w:t>After item is deleted seems to highlight next tag with that color for brief second</w:t>
+      </w:r>
+    </w:p>
+    <w:p/>
+    <w:p>
+      <w:r>
+        <w:t xml:space="preserve">Recent bugs fixes for today: </w:t>
+      </w:r>
+    </w:p>
+    <w:p>
+      <w:pPr>
+        <w:pStyle w:val="ListParagraph"/>
+        <w:numPr>
+          <w:ilvl w:val="0"/>
+          <w:numId w:val="10"/>
+        </w:numPr>
+      </w:pPr>
+      <w:r>
+        <w:t>Fixed issue with tags not being deleted properly: seemed like the issue was had something to do with that a key was not being given for every &lt;</w:t>
+      </w:r>
+      <w:proofErr w:type="spellStart"/>
+      <w:r>
+        <w:t>ButtonTag</w:t>
+      </w:r>
+      <w:proofErr w:type="spellEnd"/>
+      <w:r>
+        <w:t xml:space="preserve"> /&gt; element, the bug is resolved now.</w:t>
+      </w:r>
+    </w:p>
+    <w:p/>
+    <w:p>
+      <w:r>
+        <w:t>For 12-10-2018 Monday evening figure out why filter for selections is not working….</w:t>
+      </w:r>
+    </w:p>
+    <w:p>
+      <w:pPr>
+        <w:pStyle w:val="ListParagraph"/>
+        <w:numPr>
+          <w:ilvl w:val="0"/>
+          <w:numId w:val="10"/>
+        </w:numPr>
+      </w:pPr>
+      <w:r>
+        <w:t xml:space="preserve">Fixed the issue with </w:t>
+      </w:r>
+      <w:r>
+        <w:t>auto filter for the search bar.</w:t>
+      </w:r>
       <w:bookmarkStart w:id="0" w:name="_GoBack"/>
       <w:bookmarkEnd w:id="0"/>
-    </w:p>
-    <w:p>
-      <w:r>
-        <w:t>Bug issues:</w:t>
-      </w:r>
-    </w:p>
-    <w:p>
-      <w:pPr>
-        <w:pStyle w:val="ListParagraph"/>
-        <w:numPr>
-          <w:ilvl w:val="0"/>
-          <w:numId w:val="8"/>
-        </w:numPr>
-      </w:pPr>
-      <w:r>
-        <w:t xml:space="preserve">Filter does not seem to be working </w:t>
-      </w:r>
-    </w:p>
-    <w:p>
-      <w:pPr>
-        <w:pStyle w:val="ListParagraph"/>
-        <w:numPr>
-          <w:ilvl w:val="0"/>
-          <w:numId w:val="8"/>
-        </w:numPr>
-      </w:pPr>
-      <w:r>
-        <w:t>After item is deleted seems to highlight next tag with that color for brief second</w:t>
-      </w:r>
     </w:p>
     <w:sectPr>
       <w:pgSz w:w="12240" w:h="15840"/>
@@ -1073,6 +1120,119 @@
     </w:lvl>
   </w:abstractNum>
   <w:abstractNum w:abstractNumId="5" w15:restartNumberingAfterBreak="0">
+    <w:nsid w:val="34A73306"/>
+    <w:multiLevelType w:val="hybridMultilevel"/>
+    <w:tmpl w:val="A68CCED8"/>
+    <w:lvl w:ilvl="0" w:tplc="04090001">
+      <w:start w:val="1"/>
+      <w:numFmt w:val="bullet"/>
+      <w:lvlText w:val=""/>
+      <w:lvlJc w:val="left"/>
+      <w:pPr>
+        <w:ind w:left="1440" w:hanging="360"/>
+      </w:pPr>
+      <w:rPr>
+        <w:rFonts w:ascii="Symbol" w:hAnsi="Symbol" w:hint="default"/>
+      </w:rPr>
+    </w:lvl>
+    <w:lvl w:ilvl="1" w:tplc="04090003" w:tentative="1">
+      <w:start w:val="1"/>
+      <w:numFmt w:val="bullet"/>
+      <w:lvlText w:val="o"/>
+      <w:lvlJc w:val="left"/>
+      <w:pPr>
+        <w:ind w:left="2160" w:hanging="360"/>
+      </w:pPr>
+      <w:rPr>
+        <w:rFonts w:ascii="Courier New" w:hAnsi="Courier New" w:cs="Courier New" w:hint="default"/>
+      </w:rPr>
+    </w:lvl>
+    <w:lvl w:ilvl="2" w:tplc="04090005" w:tentative="1">
+      <w:start w:val="1"/>
+      <w:numFmt w:val="bullet"/>
+      <w:lvlText w:val=""/>
+      <w:lvlJc w:val="left"/>
+      <w:pPr>
+        <w:ind w:left="2880" w:hanging="360"/>
+      </w:pPr>
+      <w:rPr>
+        <w:rFonts w:ascii="Wingdings" w:hAnsi="Wingdings" w:hint="default"/>
+      </w:rPr>
+    </w:lvl>
+    <w:lvl w:ilvl="3" w:tplc="04090001" w:tentative="1">
+      <w:start w:val="1"/>
+      <w:numFmt w:val="bullet"/>
+      <w:lvlText w:val=""/>
+      <w:lvlJc w:val="left"/>
+      <w:pPr>
+        <w:ind w:left="3600" w:hanging="360"/>
+      </w:pPr>
+      <w:rPr>
+        <w:rFonts w:ascii="Symbol" w:hAnsi="Symbol" w:hint="default"/>
+      </w:rPr>
+    </w:lvl>
+    <w:lvl w:ilvl="4" w:tplc="04090003" w:tentative="1">
+      <w:start w:val="1"/>
+      <w:numFmt w:val="bullet"/>
+      <w:lvlText w:val="o"/>
+      <w:lvlJc w:val="left"/>
+      <w:pPr>
+        <w:ind w:left="4320" w:hanging="360"/>
+      </w:pPr>
+      <w:rPr>
+        <w:rFonts w:ascii="Courier New" w:hAnsi="Courier New" w:cs="Courier New" w:hint="default"/>
+      </w:rPr>
+    </w:lvl>
+    <w:lvl w:ilvl="5" w:tplc="04090005" w:tentative="1">
+      <w:start w:val="1"/>
+      <w:numFmt w:val="bullet"/>
+      <w:lvlText w:val=""/>
+      <w:lvlJc w:val="left"/>
+      <w:pPr>
+        <w:ind w:left="5040" w:hanging="360"/>
+      </w:pPr>
+      <w:rPr>
+        <w:rFonts w:ascii="Wingdings" w:hAnsi="Wingdings" w:hint="default"/>
+      </w:rPr>
+    </w:lvl>
+    <w:lvl w:ilvl="6" w:tplc="04090001" w:tentative="1">
+      <w:start w:val="1"/>
+      <w:numFmt w:val="bullet"/>
+      <w:lvlText w:val=""/>
+      <w:lvlJc w:val="left"/>
+      <w:pPr>
+        <w:ind w:left="5760" w:hanging="360"/>
+      </w:pPr>
+      <w:rPr>
+        <w:rFonts w:ascii="Symbol" w:hAnsi="Symbol" w:hint="default"/>
+      </w:rPr>
+    </w:lvl>
+    <w:lvl w:ilvl="7" w:tplc="04090003" w:tentative="1">
+      <w:start w:val="1"/>
+      <w:numFmt w:val="bullet"/>
+      <w:lvlText w:val="o"/>
+      <w:lvlJc w:val="left"/>
+      <w:pPr>
+        <w:ind w:left="6480" w:hanging="360"/>
+      </w:pPr>
+      <w:rPr>
+        <w:rFonts w:ascii="Courier New" w:hAnsi="Courier New" w:cs="Courier New" w:hint="default"/>
+      </w:rPr>
+    </w:lvl>
+    <w:lvl w:ilvl="8" w:tplc="04090005" w:tentative="1">
+      <w:start w:val="1"/>
+      <w:numFmt w:val="bullet"/>
+      <w:lvlText w:val=""/>
+      <w:lvlJc w:val="left"/>
+      <w:pPr>
+        <w:ind w:left="7200" w:hanging="360"/>
+      </w:pPr>
+      <w:rPr>
+        <w:rFonts w:ascii="Wingdings" w:hAnsi="Wingdings" w:hint="default"/>
+      </w:rPr>
+    </w:lvl>
+  </w:abstractNum>
+  <w:abstractNum w:abstractNumId="6" w15:restartNumberingAfterBreak="0">
     <w:nsid w:val="3F764E81"/>
     <w:multiLevelType w:val="hybridMultilevel"/>
     <w:tmpl w:val="265CDB30"/>
@@ -1161,7 +1321,7 @@
       </w:pPr>
     </w:lvl>
   </w:abstractNum>
-  <w:abstractNum w:abstractNumId="6" w15:restartNumberingAfterBreak="0">
+  <w:abstractNum w:abstractNumId="7" w15:restartNumberingAfterBreak="0">
     <w:nsid w:val="4EC34FF9"/>
     <w:multiLevelType w:val="hybridMultilevel"/>
     <w:tmpl w:val="B36CAD3A"/>
@@ -1274,7 +1434,7 @@
       </w:rPr>
     </w:lvl>
   </w:abstractNum>
-  <w:abstractNum w:abstractNumId="7" w15:restartNumberingAfterBreak="0">
+  <w:abstractNum w:abstractNumId="8" w15:restartNumberingAfterBreak="0">
     <w:nsid w:val="744554FF"/>
     <w:multiLevelType w:val="hybridMultilevel"/>
     <w:tmpl w:val="8A10F2F6"/>
@@ -1363,7 +1523,7 @@
       </w:pPr>
     </w:lvl>
   </w:abstractNum>
-  <w:abstractNum w:abstractNumId="8" w15:restartNumberingAfterBreak="0">
+  <w:abstractNum w:abstractNumId="9" w15:restartNumberingAfterBreak="0">
     <w:nsid w:val="79E5221A"/>
     <w:multiLevelType w:val="hybridMultilevel"/>
     <w:tmpl w:val="0CB838C6"/>
@@ -1477,7 +1637,7 @@
     </w:lvl>
   </w:abstractNum>
   <w:num w:numId="1">
-    <w:abstractNumId w:val="7"/>
+    <w:abstractNumId w:val="8"/>
   </w:num>
   <w:num w:numId="2">
     <w:abstractNumId w:val="1"/>
@@ -1489,19 +1649,22 @@
     <w:abstractNumId w:val="3"/>
   </w:num>
   <w:num w:numId="5">
-    <w:abstractNumId w:val="5"/>
+    <w:abstractNumId w:val="6"/>
   </w:num>
   <w:num w:numId="6">
     <w:abstractNumId w:val="4"/>
   </w:num>
   <w:num w:numId="7">
-    <w:abstractNumId w:val="8"/>
+    <w:abstractNumId w:val="9"/>
   </w:num>
   <w:num w:numId="8">
-    <w:abstractNumId w:val="6"/>
+    <w:abstractNumId w:val="7"/>
   </w:num>
   <w:num w:numId="9">
     <w:abstractNumId w:val="2"/>
+  </w:num>
+  <w:num w:numId="10">
+    <w:abstractNumId w:val="5"/>
   </w:num>
 </w:numbering>
 </file>

</xml_diff>